<commit_message>
Edited the main foler name to My Projects
</commit_message>
<xml_diff>
--- a/Project 4_SQL_Data Cleaning_Nashville Housing/Project 4_SQL Data Cleaning_Nashville Housing.docx
+++ b/Project 4_SQL_Data Cleaning_Nashville Housing/Project 4_SQL Data Cleaning_Nashville Housing.docx
@@ -114,15 +114,7 @@
         <w:t>Date Format</w:t>
       </w:r>
       <w:r>
-        <w:t xml:space="preserve"> in </w:t>
-      </w:r>
-      <w:proofErr w:type="spellStart"/>
-      <w:r>
-        <w:t>SaleDate</w:t>
-      </w:r>
-      <w:proofErr w:type="spellEnd"/>
-      <w:r>
-        <w:t xml:space="preserve"> Field to YYYYMMDD format</w:t>
+        <w:t xml:space="preserve"> in SaleDate Field to YYYYMMDD format</w:t>
       </w:r>
       <w:r>
         <w:t xml:space="preserve"> and remove the time information (which looks redundant)</w:t>
@@ -175,68 +167,6 @@
     </w:p>
     <w:p>
       <w:pPr>
-        <w:pStyle w:val="ListParagraph"/>
-        <w:numPr>
-          <w:ilvl w:val="0"/>
-          <w:numId w:val="3"/>
-        </w:numPr>
-      </w:pPr>
-      <w:r>
-        <w:t xml:space="preserve">Populate Property Address </w:t>
-      </w:r>
-      <w:r>
-        <w:t>data</w:t>
-      </w:r>
-      <w:r>
-        <w:t xml:space="preserve"> where NULL.</w:t>
-      </w:r>
-    </w:p>
-    <w:p>
-      <w:pPr>
-        <w:pStyle w:val="ListParagraph"/>
-        <w:numPr>
-          <w:ilvl w:val="0"/>
-          <w:numId w:val="3"/>
-        </w:numPr>
-      </w:pPr>
-      <w:r>
-        <w:t>Breaking out Address into Individual Columns (Address, City, State)</w:t>
-      </w:r>
-      <w:r>
-        <w:t xml:space="preserve"> from </w:t>
-      </w:r>
-      <w:proofErr w:type="spellStart"/>
-      <w:r>
-        <w:t>PropertyAddress</w:t>
-      </w:r>
-      <w:proofErr w:type="spellEnd"/>
-      <w:r>
-        <w:t xml:space="preserve"> field.</w:t>
-      </w:r>
-    </w:p>
-    <w:p>
-      <w:pPr>
-        <w:pStyle w:val="ListParagraph"/>
-        <w:numPr>
-          <w:ilvl w:val="0"/>
-          <w:numId w:val="3"/>
-        </w:numPr>
-      </w:pPr>
-      <w:r>
-        <w:t xml:space="preserve">Change Y and N to Yes and No in </w:t>
-      </w:r>
-      <w:r>
-        <w:t xml:space="preserve">the </w:t>
-      </w:r>
-      <w:r>
-        <w:t xml:space="preserve">"Sold as Vacant" </w:t>
-      </w:r>
-      <w:r>
-        <w:t>field.</w:t>
-      </w:r>
-    </w:p>
-    <w:p>
-      <w:pPr>
         <w:ind w:firstLine="360"/>
       </w:pPr>
       <w:r>
@@ -245,10 +175,10 @@
         </w:rPr>
         <w:lastRenderedPageBreak/>
         <w:drawing>
-          <wp:inline distT="0" distB="0" distL="0" distR="0" wp14:anchorId="551EC6E1" wp14:editId="23F28E41">
-            <wp:extent cx="5731510" cy="2567940"/>
-            <wp:effectExtent l="0" t="0" r="2540" b="3810"/>
-            <wp:docPr id="2014647898" name="Picture 1"/>
+          <wp:inline distT="0" distB="0" distL="0" distR="0" wp14:anchorId="505AE01A" wp14:editId="49541E63">
+            <wp:extent cx="3533775" cy="3457575"/>
+            <wp:effectExtent l="0" t="0" r="9525" b="9525"/>
+            <wp:docPr id="1822582592" name="Picture 1" descr="A screenshot of a computer&#10;&#10;Description automatically generated"/>
             <wp:cNvGraphicFramePr>
               <a:graphicFrameLocks xmlns:a="http://schemas.openxmlformats.org/drawingml/2006/main" noChangeAspect="1"/>
             </wp:cNvGraphicFramePr>
@@ -256,7 +186,7 @@
               <a:graphicData uri="http://schemas.openxmlformats.org/drawingml/2006/picture">
                 <pic:pic xmlns:pic="http://schemas.openxmlformats.org/drawingml/2006/picture">
                   <pic:nvPicPr>
-                    <pic:cNvPr id="2014647898" name=""/>
+                    <pic:cNvPr id="1822582592" name="Picture 1" descr="A screenshot of a computer&#10;&#10;Description automatically generated"/>
                     <pic:cNvPicPr/>
                   </pic:nvPicPr>
                   <pic:blipFill>
@@ -268,7 +198,7 @@
                   <pic:spPr>
                     <a:xfrm>
                       <a:off x="0" y="0"/>
-                      <a:ext cx="5731510" cy="2567940"/>
+                      <a:ext cx="3533775" cy="3457575"/>
                     </a:xfrm>
                     <a:prstGeom prst="rect">
                       <a:avLst/>
@@ -283,6 +213,59 @@
     </w:p>
     <w:p>
       <w:pPr>
+        <w:ind w:firstLine="360"/>
+      </w:pPr>
+      <w:r>
+        <w:t>The following code adds a new column ConvertedSalesDate as a Date format.</w:t>
+      </w:r>
+    </w:p>
+    <w:p>
+      <w:pPr>
+        <w:ind w:firstLine="360"/>
+      </w:pPr>
+      <w:r>
+        <w:rPr>
+          <w:noProof/>
+        </w:rPr>
+        <w:drawing>
+          <wp:inline distT="0" distB="0" distL="0" distR="0" wp14:anchorId="0292A67D" wp14:editId="69AE4DF4">
+            <wp:extent cx="5731510" cy="3778885"/>
+            <wp:effectExtent l="0" t="0" r="2540" b="0"/>
+            <wp:docPr id="591939251" name="Picture 1" descr="A screenshot of a computer&#10;&#10;Description automatically generated"/>
+            <wp:cNvGraphicFramePr>
+              <a:graphicFrameLocks xmlns:a="http://schemas.openxmlformats.org/drawingml/2006/main" noChangeAspect="1"/>
+            </wp:cNvGraphicFramePr>
+            <a:graphic xmlns:a="http://schemas.openxmlformats.org/drawingml/2006/main">
+              <a:graphicData uri="http://schemas.openxmlformats.org/drawingml/2006/picture">
+                <pic:pic xmlns:pic="http://schemas.openxmlformats.org/drawingml/2006/picture">
+                  <pic:nvPicPr>
+                    <pic:cNvPr id="591939251" name="Picture 1" descr="A screenshot of a computer&#10;&#10;Description automatically generated"/>
+                    <pic:cNvPicPr/>
+                  </pic:nvPicPr>
+                  <pic:blipFill>
+                    <a:blip r:embed="rId9"/>
+                    <a:stretch>
+                      <a:fillRect/>
+                    </a:stretch>
+                  </pic:blipFill>
+                  <pic:spPr>
+                    <a:xfrm>
+                      <a:off x="0" y="0"/>
+                      <a:ext cx="5731510" cy="3778885"/>
+                    </a:xfrm>
+                    <a:prstGeom prst="rect">
+                      <a:avLst/>
+                    </a:prstGeom>
+                  </pic:spPr>
+                </pic:pic>
+              </a:graphicData>
+            </a:graphic>
+          </wp:inline>
+        </w:drawing>
+      </w:r>
+    </w:p>
+    <w:p>
+      <w:pPr>
         <w:pStyle w:val="ListParagraph"/>
         <w:numPr>
           <w:ilvl w:val="0"/>
@@ -290,11 +273,294 @@
         </w:numPr>
       </w:pPr>
       <w:r>
-        <w:t>Remove Duplicates</w:t>
-      </w:r>
-      <w:r>
-        <w:t>, and</w:t>
-      </w:r>
+        <w:t xml:space="preserve">Populate </w:t>
+      </w:r>
+      <w:r>
+        <w:t xml:space="preserve">the </w:t>
+      </w:r>
+      <w:r>
+        <w:t>PropertyAddress data</w:t>
+      </w:r>
+      <w:r>
+        <w:t xml:space="preserve"> where NULL.</w:t>
+      </w:r>
+    </w:p>
+    <w:p>
+      <w:pPr>
+        <w:pStyle w:val="ListParagraph"/>
+      </w:pPr>
+      <w:r>
+        <w:rPr>
+          <w:noProof/>
+        </w:rPr>
+        <w:lastRenderedPageBreak/>
+        <w:drawing>
+          <wp:inline distT="0" distB="0" distL="0" distR="0" wp14:anchorId="47F58DB4" wp14:editId="736CDC53">
+            <wp:extent cx="5731510" cy="3303270"/>
+            <wp:effectExtent l="0" t="0" r="2540" b="0"/>
+            <wp:docPr id="801219616" name="Picture 1"/>
+            <wp:cNvGraphicFramePr>
+              <a:graphicFrameLocks xmlns:a="http://schemas.openxmlformats.org/drawingml/2006/main" noChangeAspect="1"/>
+            </wp:cNvGraphicFramePr>
+            <a:graphic xmlns:a="http://schemas.openxmlformats.org/drawingml/2006/main">
+              <a:graphicData uri="http://schemas.openxmlformats.org/drawingml/2006/picture">
+                <pic:pic xmlns:pic="http://schemas.openxmlformats.org/drawingml/2006/picture">
+                  <pic:nvPicPr>
+                    <pic:cNvPr id="801219616" name=""/>
+                    <pic:cNvPicPr/>
+                  </pic:nvPicPr>
+                  <pic:blipFill>
+                    <a:blip r:embed="rId10"/>
+                    <a:stretch>
+                      <a:fillRect/>
+                    </a:stretch>
+                  </pic:blipFill>
+                  <pic:spPr>
+                    <a:xfrm>
+                      <a:off x="0" y="0"/>
+                      <a:ext cx="5731510" cy="3303270"/>
+                    </a:xfrm>
+                    <a:prstGeom prst="rect">
+                      <a:avLst/>
+                    </a:prstGeom>
+                  </pic:spPr>
+                </pic:pic>
+              </a:graphicData>
+            </a:graphic>
+          </wp:inline>
+        </w:drawing>
+      </w:r>
+    </w:p>
+    <w:p>
+      <w:pPr>
+        <w:pStyle w:val="ListParagraph"/>
+      </w:pPr>
+    </w:p>
+    <w:p>
+      <w:pPr>
+        <w:pStyle w:val="ListParagraph"/>
+      </w:pPr>
+      <w:r>
+        <w:t xml:space="preserve">The address of the property itself cannot be blank. </w:t>
+      </w:r>
+    </w:p>
+    <w:p>
+      <w:pPr>
+        <w:pStyle w:val="ListParagraph"/>
+      </w:pPr>
+      <w:r>
+        <w:t>We need to figure out why some values in PropertyAddress is NULL and need to populate it by analysing the data.</w:t>
+      </w:r>
+    </w:p>
+    <w:p>
+      <w:pPr>
+        <w:pStyle w:val="ListParagraph"/>
+      </w:pPr>
+    </w:p>
+    <w:p>
+      <w:pPr>
+        <w:pStyle w:val="ListParagraph"/>
+      </w:pPr>
+      <w:r>
+        <w:rPr>
+          <w:noProof/>
+        </w:rPr>
+        <w:drawing>
+          <wp:inline distT="0" distB="0" distL="0" distR="0" wp14:anchorId="346D4D47" wp14:editId="3E9DDD4C">
+            <wp:extent cx="5731510" cy="1144270"/>
+            <wp:effectExtent l="0" t="0" r="2540" b="0"/>
+            <wp:docPr id="140405745" name="Picture 1" descr="A screenshot of a data&#10;&#10;Description automatically generated"/>
+            <wp:cNvGraphicFramePr>
+              <a:graphicFrameLocks xmlns:a="http://schemas.openxmlformats.org/drawingml/2006/main" noChangeAspect="1"/>
+            </wp:cNvGraphicFramePr>
+            <a:graphic xmlns:a="http://schemas.openxmlformats.org/drawingml/2006/main">
+              <a:graphicData uri="http://schemas.openxmlformats.org/drawingml/2006/picture">
+                <pic:pic xmlns:pic="http://schemas.openxmlformats.org/drawingml/2006/picture">
+                  <pic:nvPicPr>
+                    <pic:cNvPr id="140405745" name="Picture 1" descr="A screenshot of a data&#10;&#10;Description automatically generated"/>
+                    <pic:cNvPicPr/>
+                  </pic:nvPicPr>
+                  <pic:blipFill>
+                    <a:blip r:embed="rId11"/>
+                    <a:stretch>
+                      <a:fillRect/>
+                    </a:stretch>
+                  </pic:blipFill>
+                  <pic:spPr>
+                    <a:xfrm>
+                      <a:off x="0" y="0"/>
+                      <a:ext cx="5731510" cy="1144270"/>
+                    </a:xfrm>
+                    <a:prstGeom prst="rect">
+                      <a:avLst/>
+                    </a:prstGeom>
+                  </pic:spPr>
+                </pic:pic>
+              </a:graphicData>
+            </a:graphic>
+          </wp:inline>
+        </w:drawing>
+      </w:r>
+    </w:p>
+    <w:p>
+      <w:pPr>
+        <w:pStyle w:val="ListParagraph"/>
+      </w:pPr>
+    </w:p>
+    <w:p>
+      <w:pPr>
+        <w:pStyle w:val="ListParagraph"/>
+      </w:pPr>
+      <w:r>
+        <w:t>By looking at the data closely, I found that some ParcelIDs were duplicate but with unique UniqueIds. And some PropertyAddress were NULL when the ParcelIds were same. Therefore, we can populate the PropertyAddress if NULL from the PropertyAddress if the ParcelIds are same and UniqueIds are different.</w:t>
+      </w:r>
+    </w:p>
+    <w:p>
+      <w:pPr>
+        <w:pStyle w:val="ListParagraph"/>
+      </w:pPr>
+    </w:p>
+    <w:p>
+      <w:pPr>
+        <w:pStyle w:val="ListParagraph"/>
+      </w:pPr>
+      <w:r>
+        <w:t xml:space="preserve">This can be a bug in the software. We can also contact the IT support team and figure out if it is a bug so that a ticket can be issued for </w:t>
+      </w:r>
+      <w:r>
+        <w:t xml:space="preserve">the </w:t>
+      </w:r>
+      <w:r>
+        <w:t>Production-Support team.</w:t>
+      </w:r>
+    </w:p>
+    <w:p>
+      <w:pPr>
+        <w:pStyle w:val="ListParagraph"/>
+      </w:pPr>
+    </w:p>
+    <w:p>
+      <w:pPr>
+        <w:pStyle w:val="ListParagraph"/>
+      </w:pPr>
+      <w:r>
+        <w:t>We need to use Self</w:t>
+      </w:r>
+      <w:r>
+        <w:t xml:space="preserve"> J</w:t>
+      </w:r>
+      <w:r>
+        <w:t>oin for this.</w:t>
+      </w:r>
+    </w:p>
+    <w:p>
+      <w:pPr>
+        <w:pStyle w:val="ListParagraph"/>
+      </w:pPr>
+      <w:r>
+        <w:rPr>
+          <w:noProof/>
+        </w:rPr>
+        <w:lastRenderedPageBreak/>
+        <w:drawing>
+          <wp:inline distT="0" distB="0" distL="0" distR="0" wp14:anchorId="0AB2930F" wp14:editId="25F2600D">
+            <wp:extent cx="5731510" cy="4391025"/>
+            <wp:effectExtent l="0" t="0" r="2540" b="9525"/>
+            <wp:docPr id="1415010545" name="Picture 1"/>
+            <wp:cNvGraphicFramePr>
+              <a:graphicFrameLocks xmlns:a="http://schemas.openxmlformats.org/drawingml/2006/main" noChangeAspect="1"/>
+            </wp:cNvGraphicFramePr>
+            <a:graphic xmlns:a="http://schemas.openxmlformats.org/drawingml/2006/main">
+              <a:graphicData uri="http://schemas.openxmlformats.org/drawingml/2006/picture">
+                <pic:pic xmlns:pic="http://schemas.openxmlformats.org/drawingml/2006/picture">
+                  <pic:nvPicPr>
+                    <pic:cNvPr id="1415010545" name=""/>
+                    <pic:cNvPicPr/>
+                  </pic:nvPicPr>
+                  <pic:blipFill>
+                    <a:blip r:embed="rId12"/>
+                    <a:stretch>
+                      <a:fillRect/>
+                    </a:stretch>
+                  </pic:blipFill>
+                  <pic:spPr>
+                    <a:xfrm>
+                      <a:off x="0" y="0"/>
+                      <a:ext cx="5731510" cy="4391025"/>
+                    </a:xfrm>
+                    <a:prstGeom prst="rect">
+                      <a:avLst/>
+                    </a:prstGeom>
+                  </pic:spPr>
+                </pic:pic>
+              </a:graphicData>
+            </a:graphic>
+          </wp:inline>
+        </w:drawing>
+      </w:r>
+    </w:p>
+    <w:p>
+      <w:pPr>
+        <w:pStyle w:val="ListParagraph"/>
+      </w:pPr>
+      <w:r>
+        <w:rPr>
+          <w:noProof/>
+        </w:rPr>
+        <w:drawing>
+          <wp:inline distT="0" distB="0" distL="0" distR="0" wp14:anchorId="49E13CA6" wp14:editId="35A38191">
+            <wp:extent cx="5731510" cy="1823720"/>
+            <wp:effectExtent l="0" t="0" r="2540" b="5080"/>
+            <wp:docPr id="23835714" name="Picture 1" descr="A screenshot of a computer&#10;&#10;Description automatically generated"/>
+            <wp:cNvGraphicFramePr>
+              <a:graphicFrameLocks xmlns:a="http://schemas.openxmlformats.org/drawingml/2006/main" noChangeAspect="1"/>
+            </wp:cNvGraphicFramePr>
+            <a:graphic xmlns:a="http://schemas.openxmlformats.org/drawingml/2006/main">
+              <a:graphicData uri="http://schemas.openxmlformats.org/drawingml/2006/picture">
+                <pic:pic xmlns:pic="http://schemas.openxmlformats.org/drawingml/2006/picture">
+                  <pic:nvPicPr>
+                    <pic:cNvPr id="23835714" name="Picture 1" descr="A screenshot of a computer&#10;&#10;Description automatically generated"/>
+                    <pic:cNvPicPr/>
+                  </pic:nvPicPr>
+                  <pic:blipFill>
+                    <a:blip r:embed="rId13"/>
+                    <a:stretch>
+                      <a:fillRect/>
+                    </a:stretch>
+                  </pic:blipFill>
+                  <pic:spPr>
+                    <a:xfrm>
+                      <a:off x="0" y="0"/>
+                      <a:ext cx="5731510" cy="1823720"/>
+                    </a:xfrm>
+                    <a:prstGeom prst="rect">
+                      <a:avLst/>
+                    </a:prstGeom>
+                  </pic:spPr>
+                </pic:pic>
+              </a:graphicData>
+            </a:graphic>
+          </wp:inline>
+        </w:drawing>
+      </w:r>
+    </w:p>
+    <w:p>
+      <w:pPr>
+        <w:pStyle w:val="ListParagraph"/>
+      </w:pPr>
+      <w:r>
+        <w:t>NULL values in the PropertyAddress field has been populated.</w:t>
+      </w:r>
+    </w:p>
+    <w:p>
+      <w:pPr>
+        <w:pStyle w:val="ListParagraph"/>
+      </w:pPr>
+    </w:p>
+    <w:p>
+      <w:pPr>
+        <w:pStyle w:val="ListParagraph"/>
+      </w:pPr>
     </w:p>
     <w:p>
       <w:pPr>
@@ -305,10 +571,1091 @@
         </w:numPr>
       </w:pPr>
       <w:r>
+        <w:t>Breaking out Address into Individual Columns (Address, City, State)</w:t>
+      </w:r>
+      <w:r>
+        <w:t xml:space="preserve"> from PropertyAddress field.</w:t>
+      </w:r>
+    </w:p>
+    <w:p>
+      <w:pPr>
+        <w:pStyle w:val="ListParagraph"/>
+      </w:pPr>
+      <w:r>
+        <w:rPr>
+          <w:noProof/>
+        </w:rPr>
+        <w:lastRenderedPageBreak/>
+        <w:drawing>
+          <wp:inline distT="0" distB="0" distL="0" distR="0" wp14:anchorId="44DF47B7" wp14:editId="44CF0F5F">
+            <wp:extent cx="4581525" cy="4295775"/>
+            <wp:effectExtent l="0" t="0" r="9525" b="9525"/>
+            <wp:docPr id="998253476" name="Picture 1"/>
+            <wp:cNvGraphicFramePr>
+              <a:graphicFrameLocks xmlns:a="http://schemas.openxmlformats.org/drawingml/2006/main" noChangeAspect="1"/>
+            </wp:cNvGraphicFramePr>
+            <a:graphic xmlns:a="http://schemas.openxmlformats.org/drawingml/2006/main">
+              <a:graphicData uri="http://schemas.openxmlformats.org/drawingml/2006/picture">
+                <pic:pic xmlns:pic="http://schemas.openxmlformats.org/drawingml/2006/picture">
+                  <pic:nvPicPr>
+                    <pic:cNvPr id="998253476" name=""/>
+                    <pic:cNvPicPr/>
+                  </pic:nvPicPr>
+                  <pic:blipFill>
+                    <a:blip r:embed="rId14"/>
+                    <a:stretch>
+                      <a:fillRect/>
+                    </a:stretch>
+                  </pic:blipFill>
+                  <pic:spPr>
+                    <a:xfrm>
+                      <a:off x="0" y="0"/>
+                      <a:ext cx="4581525" cy="4295775"/>
+                    </a:xfrm>
+                    <a:prstGeom prst="rect">
+                      <a:avLst/>
+                    </a:prstGeom>
+                  </pic:spPr>
+                </pic:pic>
+              </a:graphicData>
+            </a:graphic>
+          </wp:inline>
+        </w:drawing>
+      </w:r>
+    </w:p>
+    <w:p>
+      <w:pPr>
+        <w:pStyle w:val="ListParagraph"/>
+      </w:pPr>
+    </w:p>
+    <w:p>
+      <w:pPr>
+        <w:pStyle w:val="ListParagraph"/>
+      </w:pPr>
+      <w:r>
+        <w:t>The column PropertyAddress has the Address and the name of the City separated by a comma</w:t>
+      </w:r>
+      <w:r>
+        <w:t xml:space="preserve"> (as a delimiter)</w:t>
+      </w:r>
+      <w:r>
+        <w:t>. We need to separate this out into different fields.</w:t>
+      </w:r>
+    </w:p>
+    <w:p>
+      <w:pPr>
+        <w:pStyle w:val="ListParagraph"/>
+      </w:pPr>
+    </w:p>
+    <w:p>
+      <w:pPr>
+        <w:pStyle w:val="ListParagraph"/>
+      </w:pPr>
+      <w:r>
+        <w:t>Using a select statement before altering/updating the table:</w:t>
+      </w:r>
+    </w:p>
+    <w:p>
+      <w:pPr>
+        <w:pStyle w:val="ListParagraph"/>
+      </w:pPr>
+    </w:p>
+    <w:p>
+      <w:pPr>
+        <w:pStyle w:val="ListParagraph"/>
+      </w:pPr>
+      <w:r>
+        <w:rPr>
+          <w:noProof/>
+        </w:rPr>
+        <w:drawing>
+          <wp:inline distT="0" distB="0" distL="0" distR="0" wp14:anchorId="2953F3C9" wp14:editId="605965D4">
+            <wp:extent cx="5731510" cy="2004060"/>
+            <wp:effectExtent l="0" t="0" r="2540" b="0"/>
+            <wp:docPr id="435814133" name="Picture 1"/>
+            <wp:cNvGraphicFramePr>
+              <a:graphicFrameLocks xmlns:a="http://schemas.openxmlformats.org/drawingml/2006/main" noChangeAspect="1"/>
+            </wp:cNvGraphicFramePr>
+            <a:graphic xmlns:a="http://schemas.openxmlformats.org/drawingml/2006/main">
+              <a:graphicData uri="http://schemas.openxmlformats.org/drawingml/2006/picture">
+                <pic:pic xmlns:pic="http://schemas.openxmlformats.org/drawingml/2006/picture">
+                  <pic:nvPicPr>
+                    <pic:cNvPr id="435814133" name=""/>
+                    <pic:cNvPicPr/>
+                  </pic:nvPicPr>
+                  <pic:blipFill>
+                    <a:blip r:embed="rId15"/>
+                    <a:stretch>
+                      <a:fillRect/>
+                    </a:stretch>
+                  </pic:blipFill>
+                  <pic:spPr>
+                    <a:xfrm>
+                      <a:off x="0" y="0"/>
+                      <a:ext cx="5731510" cy="2004060"/>
+                    </a:xfrm>
+                    <a:prstGeom prst="rect">
+                      <a:avLst/>
+                    </a:prstGeom>
+                  </pic:spPr>
+                </pic:pic>
+              </a:graphicData>
+            </a:graphic>
+          </wp:inline>
+        </w:drawing>
+      </w:r>
+    </w:p>
+    <w:p>
+      <w:pPr>
+        <w:pStyle w:val="ListParagraph"/>
+      </w:pPr>
+    </w:p>
+    <w:p>
+      <w:pPr>
+        <w:pStyle w:val="ListParagraph"/>
+      </w:pPr>
+      <w:r>
+        <w:rPr>
+          <w:noProof/>
+        </w:rPr>
+        <w:lastRenderedPageBreak/>
+        <w:drawing>
+          <wp:inline distT="0" distB="0" distL="0" distR="0" wp14:anchorId="66F2F996" wp14:editId="453679D2">
+            <wp:extent cx="5731510" cy="3578225"/>
+            <wp:effectExtent l="0" t="0" r="2540" b="3175"/>
+            <wp:docPr id="87740005" name="Picture 1" descr="A screenshot of a computer&#10;&#10;Description automatically generated"/>
+            <wp:cNvGraphicFramePr>
+              <a:graphicFrameLocks xmlns:a="http://schemas.openxmlformats.org/drawingml/2006/main" noChangeAspect="1"/>
+            </wp:cNvGraphicFramePr>
+            <a:graphic xmlns:a="http://schemas.openxmlformats.org/drawingml/2006/main">
+              <a:graphicData uri="http://schemas.openxmlformats.org/drawingml/2006/picture">
+                <pic:pic xmlns:pic="http://schemas.openxmlformats.org/drawingml/2006/picture">
+                  <pic:nvPicPr>
+                    <pic:cNvPr id="87740005" name="Picture 1" descr="A screenshot of a computer&#10;&#10;Description automatically generated"/>
+                    <pic:cNvPicPr/>
+                  </pic:nvPicPr>
+                  <pic:blipFill>
+                    <a:blip r:embed="rId16"/>
+                    <a:stretch>
+                      <a:fillRect/>
+                    </a:stretch>
+                  </pic:blipFill>
+                  <pic:spPr>
+                    <a:xfrm>
+                      <a:off x="0" y="0"/>
+                      <a:ext cx="5731510" cy="3578225"/>
+                    </a:xfrm>
+                    <a:prstGeom prst="rect">
+                      <a:avLst/>
+                    </a:prstGeom>
+                  </pic:spPr>
+                </pic:pic>
+              </a:graphicData>
+            </a:graphic>
+          </wp:inline>
+        </w:drawing>
+      </w:r>
+    </w:p>
+    <w:p>
+      <w:pPr>
+        <w:pStyle w:val="ListParagraph"/>
+      </w:pPr>
+    </w:p>
+    <w:p>
+      <w:pPr>
+        <w:pStyle w:val="ListParagraph"/>
+      </w:pPr>
+      <w:r>
+        <w:t>We can see the new columns at the end.</w:t>
+      </w:r>
+    </w:p>
+    <w:p>
+      <w:pPr>
+        <w:pStyle w:val="ListParagraph"/>
+      </w:pPr>
+      <w:r>
+        <w:rPr>
+          <w:noProof/>
+        </w:rPr>
+        <w:drawing>
+          <wp:inline distT="0" distB="0" distL="0" distR="0" wp14:anchorId="7A09A580" wp14:editId="2D8A1C59">
+            <wp:extent cx="5731510" cy="965200"/>
+            <wp:effectExtent l="0" t="0" r="2540" b="6350"/>
+            <wp:docPr id="1973141851" name="Picture 1" descr="A screenshot of a computer&#10;&#10;Description automatically generated"/>
+            <wp:cNvGraphicFramePr>
+              <a:graphicFrameLocks xmlns:a="http://schemas.openxmlformats.org/drawingml/2006/main" noChangeAspect="1"/>
+            </wp:cNvGraphicFramePr>
+            <a:graphic xmlns:a="http://schemas.openxmlformats.org/drawingml/2006/main">
+              <a:graphicData uri="http://schemas.openxmlformats.org/drawingml/2006/picture">
+                <pic:pic xmlns:pic="http://schemas.openxmlformats.org/drawingml/2006/picture">
+                  <pic:nvPicPr>
+                    <pic:cNvPr id="1973141851" name="Picture 1" descr="A screenshot of a computer&#10;&#10;Description automatically generated"/>
+                    <pic:cNvPicPr/>
+                  </pic:nvPicPr>
+                  <pic:blipFill>
+                    <a:blip r:embed="rId17"/>
+                    <a:stretch>
+                      <a:fillRect/>
+                    </a:stretch>
+                  </pic:blipFill>
+                  <pic:spPr>
+                    <a:xfrm>
+                      <a:off x="0" y="0"/>
+                      <a:ext cx="5731510" cy="965200"/>
+                    </a:xfrm>
+                    <a:prstGeom prst="rect">
+                      <a:avLst/>
+                    </a:prstGeom>
+                  </pic:spPr>
+                </pic:pic>
+              </a:graphicData>
+            </a:graphic>
+          </wp:inline>
+        </w:drawing>
+      </w:r>
+    </w:p>
+    <w:p>
+      <w:pPr>
+        <w:pStyle w:val="ListParagraph"/>
+      </w:pPr>
+    </w:p>
+    <w:p>
+      <w:pPr>
+        <w:pStyle w:val="ListParagraph"/>
+      </w:pPr>
+      <w:r>
+        <w:t>Performing the same task for the OwnerAddress column but without using substring function</w:t>
+      </w:r>
+      <w:r>
+        <w:t>, but using PARSENAME and REPLACE functions in SQL.</w:t>
+      </w:r>
+    </w:p>
+    <w:p>
+      <w:pPr>
+        <w:pStyle w:val="ListParagraph"/>
+      </w:pPr>
+    </w:p>
+    <w:p>
+      <w:pPr>
+        <w:pStyle w:val="ListParagraph"/>
+      </w:pPr>
+      <w:r>
+        <w:rPr>
+          <w:noProof/>
+        </w:rPr>
+        <w:lastRenderedPageBreak/>
+        <w:drawing>
+          <wp:inline distT="0" distB="0" distL="0" distR="0" wp14:anchorId="3ED061F4" wp14:editId="26AF4A98">
+            <wp:extent cx="5086350" cy="5067300"/>
+            <wp:effectExtent l="0" t="0" r="0" b="6350"/>
+            <wp:docPr id="2078328674" name="Picture 1" descr="A screenshot of a computer&#10;&#10;Description automatically generated"/>
+            <wp:cNvGraphicFramePr>
+              <a:graphicFrameLocks xmlns:a="http://schemas.openxmlformats.org/drawingml/2006/main" noChangeAspect="1"/>
+            </wp:cNvGraphicFramePr>
+            <a:graphic xmlns:a="http://schemas.openxmlformats.org/drawingml/2006/main">
+              <a:graphicData uri="http://schemas.openxmlformats.org/drawingml/2006/picture">
+                <pic:pic xmlns:pic="http://schemas.openxmlformats.org/drawingml/2006/picture">
+                  <pic:nvPicPr>
+                    <pic:cNvPr id="2078328674" name="Picture 1" descr="A screenshot of a computer&#10;&#10;Description automatically generated"/>
+                    <pic:cNvPicPr/>
+                  </pic:nvPicPr>
+                  <pic:blipFill>
+                    <a:blip r:embed="rId18"/>
+                    <a:stretch>
+                      <a:fillRect/>
+                    </a:stretch>
+                  </pic:blipFill>
+                  <pic:spPr>
+                    <a:xfrm>
+                      <a:off x="0" y="0"/>
+                      <a:ext cx="5086350" cy="5067300"/>
+                    </a:xfrm>
+                    <a:prstGeom prst="rect">
+                      <a:avLst/>
+                    </a:prstGeom>
+                  </pic:spPr>
+                </pic:pic>
+              </a:graphicData>
+            </a:graphic>
+          </wp:inline>
+        </w:drawing>
+      </w:r>
+    </w:p>
+    <w:p>
+      <w:pPr>
+        <w:pStyle w:val="ListParagraph"/>
+      </w:pPr>
+    </w:p>
+    <w:p>
+      <w:pPr>
+        <w:pStyle w:val="ListParagraph"/>
+      </w:pPr>
+      <w:r>
+        <w:t>Using a select statement before altering the table:</w:t>
+      </w:r>
+    </w:p>
+    <w:p>
+      <w:pPr>
+        <w:pStyle w:val="ListParagraph"/>
+      </w:pPr>
+      <w:r>
+        <w:rPr>
+          <w:noProof/>
+        </w:rPr>
+        <w:drawing>
+          <wp:inline distT="0" distB="0" distL="0" distR="0" wp14:anchorId="76E433ED" wp14:editId="69317325">
+            <wp:extent cx="5731510" cy="2996565"/>
+            <wp:effectExtent l="0" t="0" r="2540" b="0"/>
+            <wp:docPr id="361628356" name="Picture 1"/>
+            <wp:cNvGraphicFramePr>
+              <a:graphicFrameLocks xmlns:a="http://schemas.openxmlformats.org/drawingml/2006/main" noChangeAspect="1"/>
+            </wp:cNvGraphicFramePr>
+            <a:graphic xmlns:a="http://schemas.openxmlformats.org/drawingml/2006/main">
+              <a:graphicData uri="http://schemas.openxmlformats.org/drawingml/2006/picture">
+                <pic:pic xmlns:pic="http://schemas.openxmlformats.org/drawingml/2006/picture">
+                  <pic:nvPicPr>
+                    <pic:cNvPr id="361628356" name=""/>
+                    <pic:cNvPicPr/>
+                  </pic:nvPicPr>
+                  <pic:blipFill>
+                    <a:blip r:embed="rId19"/>
+                    <a:stretch>
+                      <a:fillRect/>
+                    </a:stretch>
+                  </pic:blipFill>
+                  <pic:spPr>
+                    <a:xfrm>
+                      <a:off x="0" y="0"/>
+                      <a:ext cx="5731510" cy="2996565"/>
+                    </a:xfrm>
+                    <a:prstGeom prst="rect">
+                      <a:avLst/>
+                    </a:prstGeom>
+                  </pic:spPr>
+                </pic:pic>
+              </a:graphicData>
+            </a:graphic>
+          </wp:inline>
+        </w:drawing>
+      </w:r>
+    </w:p>
+    <w:p>
+      <w:pPr>
+        <w:pStyle w:val="ListParagraph"/>
+      </w:pPr>
+    </w:p>
+    <w:p>
+      <w:pPr>
+        <w:pStyle w:val="ListParagraph"/>
+      </w:pPr>
+      <w:r>
+        <w:rPr>
+          <w:noProof/>
+        </w:rPr>
+        <w:lastRenderedPageBreak/>
+        <w:drawing>
+          <wp:inline distT="0" distB="0" distL="0" distR="0" wp14:anchorId="24383DC7" wp14:editId="28EBDD66">
+            <wp:extent cx="5731510" cy="5328285"/>
+            <wp:effectExtent l="0" t="0" r="2540" b="5715"/>
+            <wp:docPr id="717083210" name="Picture 1"/>
+            <wp:cNvGraphicFramePr>
+              <a:graphicFrameLocks xmlns:a="http://schemas.openxmlformats.org/drawingml/2006/main" noChangeAspect="1"/>
+            </wp:cNvGraphicFramePr>
+            <a:graphic xmlns:a="http://schemas.openxmlformats.org/drawingml/2006/main">
+              <a:graphicData uri="http://schemas.openxmlformats.org/drawingml/2006/picture">
+                <pic:pic xmlns:pic="http://schemas.openxmlformats.org/drawingml/2006/picture">
+                  <pic:nvPicPr>
+                    <pic:cNvPr id="717083210" name=""/>
+                    <pic:cNvPicPr/>
+                  </pic:nvPicPr>
+                  <pic:blipFill>
+                    <a:blip r:embed="rId20"/>
+                    <a:stretch>
+                      <a:fillRect/>
+                    </a:stretch>
+                  </pic:blipFill>
+                  <pic:spPr>
+                    <a:xfrm>
+                      <a:off x="0" y="0"/>
+                      <a:ext cx="5731510" cy="5328285"/>
+                    </a:xfrm>
+                    <a:prstGeom prst="rect">
+                      <a:avLst/>
+                    </a:prstGeom>
+                  </pic:spPr>
+                </pic:pic>
+              </a:graphicData>
+            </a:graphic>
+          </wp:inline>
+        </w:drawing>
+      </w:r>
+    </w:p>
+    <w:p>
+      <w:pPr>
+        <w:pStyle w:val="ListParagraph"/>
+      </w:pPr>
+    </w:p>
+    <w:p>
+      <w:pPr>
+        <w:pStyle w:val="ListParagraph"/>
+      </w:pPr>
+    </w:p>
+    <w:p>
+      <w:pPr>
+        <w:pStyle w:val="ListParagraph"/>
+        <w:numPr>
+          <w:ilvl w:val="0"/>
+          <w:numId w:val="3"/>
+        </w:numPr>
+      </w:pPr>
+      <w:r>
+        <w:t xml:space="preserve">Change </w:t>
+      </w:r>
+      <w:r>
+        <w:t>“</w:t>
+      </w:r>
+      <w:r>
+        <w:t>Y</w:t>
+      </w:r>
+      <w:r>
+        <w:t>”</w:t>
+      </w:r>
+      <w:r>
+        <w:t xml:space="preserve"> and </w:t>
+      </w:r>
+      <w:r>
+        <w:t>“</w:t>
+      </w:r>
+      <w:r>
+        <w:t>N</w:t>
+      </w:r>
+      <w:r>
+        <w:t>”</w:t>
+      </w:r>
+      <w:r>
+        <w:t xml:space="preserve"> to </w:t>
+      </w:r>
+      <w:r>
+        <w:t>“</w:t>
+      </w:r>
+      <w:r>
+        <w:t>Yes</w:t>
+      </w:r>
+      <w:r>
+        <w:t>”</w:t>
+      </w:r>
+      <w:r>
+        <w:t xml:space="preserve"> and </w:t>
+      </w:r>
+      <w:r>
+        <w:t>“</w:t>
+      </w:r>
+      <w:r>
+        <w:t>No</w:t>
+      </w:r>
+      <w:r>
+        <w:t>”</w:t>
+      </w:r>
+      <w:r>
+        <w:t xml:space="preserve"> in </w:t>
+      </w:r>
+      <w:r>
+        <w:t xml:space="preserve">the </w:t>
+      </w:r>
+      <w:r>
+        <w:t>"Sold as Vacant" field.</w:t>
+      </w:r>
+    </w:p>
+    <w:p>
+      <w:pPr>
+        <w:pStyle w:val="ListParagraph"/>
+      </w:pPr>
+      <w:r>
+        <w:t>Column SoldAsVacant has multiple records as “N”, “NO”, “Y”, and “Yes”. We need to change “Yes” and “No” to “Y” and “N”</w:t>
+      </w:r>
+      <w:r>
+        <w:t xml:space="preserve"> </w:t>
+      </w:r>
+      <w:r>
+        <w:t>respectively.</w:t>
+      </w:r>
+    </w:p>
+    <w:p>
+      <w:pPr>
+        <w:ind w:firstLine="360"/>
+      </w:pPr>
+      <w:r>
+        <w:rPr>
+          <w:noProof/>
+        </w:rPr>
+        <w:drawing>
+          <wp:inline distT="0" distB="0" distL="0" distR="0" wp14:anchorId="49DCC419" wp14:editId="355BCEA5">
+            <wp:extent cx="5467350" cy="2257425"/>
+            <wp:effectExtent l="0" t="0" r="0" b="9525"/>
+            <wp:docPr id="897119083" name="Picture 1"/>
+            <wp:cNvGraphicFramePr>
+              <a:graphicFrameLocks xmlns:a="http://schemas.openxmlformats.org/drawingml/2006/main" noChangeAspect="1"/>
+            </wp:cNvGraphicFramePr>
+            <a:graphic xmlns:a="http://schemas.openxmlformats.org/drawingml/2006/main">
+              <a:graphicData uri="http://schemas.openxmlformats.org/drawingml/2006/picture">
+                <pic:pic xmlns:pic="http://schemas.openxmlformats.org/drawingml/2006/picture">
+                  <pic:nvPicPr>
+                    <pic:cNvPr id="897119083" name=""/>
+                    <pic:cNvPicPr/>
+                  </pic:nvPicPr>
+                  <pic:blipFill>
+                    <a:blip r:embed="rId21"/>
+                    <a:stretch>
+                      <a:fillRect/>
+                    </a:stretch>
+                  </pic:blipFill>
+                  <pic:spPr>
+                    <a:xfrm>
+                      <a:off x="0" y="0"/>
+                      <a:ext cx="5467350" cy="2257425"/>
+                    </a:xfrm>
+                    <a:prstGeom prst="rect">
+                      <a:avLst/>
+                    </a:prstGeom>
+                  </pic:spPr>
+                </pic:pic>
+              </a:graphicData>
+            </a:graphic>
+          </wp:inline>
+        </w:drawing>
+      </w:r>
+    </w:p>
+    <w:p>
+      <w:pPr>
+        <w:ind w:left="360"/>
+      </w:pPr>
+      <w:r>
+        <w:lastRenderedPageBreak/>
+        <w:t>But looking at the data, it would require less time to convert “Y” to “Yes” and “N” to “NO” instead.</w:t>
+      </w:r>
+    </w:p>
+    <w:p>
+      <w:pPr>
+        <w:ind w:firstLine="360"/>
+      </w:pPr>
+      <w:r>
+        <w:rPr>
+          <w:noProof/>
+        </w:rPr>
+        <w:drawing>
+          <wp:inline distT="0" distB="0" distL="0" distR="0" wp14:anchorId="1BFD9A15" wp14:editId="2CBA6245">
+            <wp:extent cx="5731510" cy="2403475"/>
+            <wp:effectExtent l="0" t="0" r="2540" b="0"/>
+            <wp:docPr id="2062084466" name="Picture 1"/>
+            <wp:cNvGraphicFramePr>
+              <a:graphicFrameLocks xmlns:a="http://schemas.openxmlformats.org/drawingml/2006/main" noChangeAspect="1"/>
+            </wp:cNvGraphicFramePr>
+            <a:graphic xmlns:a="http://schemas.openxmlformats.org/drawingml/2006/main">
+              <a:graphicData uri="http://schemas.openxmlformats.org/drawingml/2006/picture">
+                <pic:pic xmlns:pic="http://schemas.openxmlformats.org/drawingml/2006/picture">
+                  <pic:nvPicPr>
+                    <pic:cNvPr id="2062084466" name=""/>
+                    <pic:cNvPicPr/>
+                  </pic:nvPicPr>
+                  <pic:blipFill>
+                    <a:blip r:embed="rId22"/>
+                    <a:stretch>
+                      <a:fillRect/>
+                    </a:stretch>
+                  </pic:blipFill>
+                  <pic:spPr>
+                    <a:xfrm>
+                      <a:off x="0" y="0"/>
+                      <a:ext cx="5731510" cy="2403475"/>
+                    </a:xfrm>
+                    <a:prstGeom prst="rect">
+                      <a:avLst/>
+                    </a:prstGeom>
+                  </pic:spPr>
+                </pic:pic>
+              </a:graphicData>
+            </a:graphic>
+          </wp:inline>
+        </w:drawing>
+      </w:r>
+    </w:p>
+    <w:p>
+      <w:pPr>
+        <w:ind w:firstLine="360"/>
+      </w:pPr>
+      <w:r>
+        <w:t>Checking if the sql query worked:</w:t>
+      </w:r>
+    </w:p>
+    <w:p>
+      <w:pPr>
+        <w:ind w:firstLine="360"/>
+      </w:pPr>
+      <w:r>
+        <w:rPr>
+          <w:noProof/>
+        </w:rPr>
+        <w:drawing>
+          <wp:inline distT="0" distB="0" distL="0" distR="0" wp14:anchorId="12D5BFA5" wp14:editId="3FFD797D">
+            <wp:extent cx="5731510" cy="5364480"/>
+            <wp:effectExtent l="0" t="0" r="2540" b="7620"/>
+            <wp:docPr id="1458116829" name="Picture 1" descr="A screenshot of a computer&#10;&#10;Description automatically generated"/>
+            <wp:cNvGraphicFramePr>
+              <a:graphicFrameLocks xmlns:a="http://schemas.openxmlformats.org/drawingml/2006/main" noChangeAspect="1"/>
+            </wp:cNvGraphicFramePr>
+            <a:graphic xmlns:a="http://schemas.openxmlformats.org/drawingml/2006/main">
+              <a:graphicData uri="http://schemas.openxmlformats.org/drawingml/2006/picture">
+                <pic:pic xmlns:pic="http://schemas.openxmlformats.org/drawingml/2006/picture">
+                  <pic:nvPicPr>
+                    <pic:cNvPr id="1458116829" name="Picture 1" descr="A screenshot of a computer&#10;&#10;Description automatically generated"/>
+                    <pic:cNvPicPr/>
+                  </pic:nvPicPr>
+                  <pic:blipFill>
+                    <a:blip r:embed="rId23"/>
+                    <a:stretch>
+                      <a:fillRect/>
+                    </a:stretch>
+                  </pic:blipFill>
+                  <pic:spPr>
+                    <a:xfrm>
+                      <a:off x="0" y="0"/>
+                      <a:ext cx="5731510" cy="5364480"/>
+                    </a:xfrm>
+                    <a:prstGeom prst="rect">
+                      <a:avLst/>
+                    </a:prstGeom>
+                  </pic:spPr>
+                </pic:pic>
+              </a:graphicData>
+            </a:graphic>
+          </wp:inline>
+        </w:drawing>
+      </w:r>
+    </w:p>
+    <w:p>
+      <w:pPr>
+        <w:ind w:firstLine="360"/>
+      </w:pPr>
+      <w:r>
+        <w:lastRenderedPageBreak/>
+        <w:t>SoldAsVacant column has been updated using the above query.</w:t>
+      </w:r>
+    </w:p>
+    <w:p>
+      <w:pPr>
+        <w:ind w:firstLine="360"/>
+      </w:pPr>
+    </w:p>
+    <w:p>
+      <w:pPr>
+        <w:pStyle w:val="ListParagraph"/>
+        <w:numPr>
+          <w:ilvl w:val="0"/>
+          <w:numId w:val="3"/>
+        </w:numPr>
+      </w:pPr>
+      <w:r>
+        <w:t>Remove Duplicates</w:t>
+      </w:r>
+      <w:r>
+        <w:t>, and</w:t>
+      </w:r>
+    </w:p>
+    <w:p>
+      <w:pPr>
+        <w:pStyle w:val="ListParagraph"/>
+      </w:pPr>
+    </w:p>
+    <w:p>
+      <w:pPr>
+        <w:pStyle w:val="ListParagraph"/>
+      </w:pPr>
+      <w:r>
+        <w:t>Using Window function Row_number() to find out the duplicate rows:</w:t>
+      </w:r>
+    </w:p>
+    <w:p>
+      <w:pPr>
+        <w:pStyle w:val="ListParagraph"/>
+      </w:pPr>
+      <w:r>
+        <w:rPr>
+          <w:noProof/>
+        </w:rPr>
+        <w:drawing>
+          <wp:inline distT="0" distB="0" distL="0" distR="0" wp14:anchorId="10D68327" wp14:editId="14F9DDCC">
+            <wp:extent cx="5731510" cy="6263640"/>
+            <wp:effectExtent l="0" t="0" r="2540" b="3810"/>
+            <wp:docPr id="1083509752" name="Picture 1"/>
+            <wp:cNvGraphicFramePr>
+              <a:graphicFrameLocks xmlns:a="http://schemas.openxmlformats.org/drawingml/2006/main" noChangeAspect="1"/>
+            </wp:cNvGraphicFramePr>
+            <a:graphic xmlns:a="http://schemas.openxmlformats.org/drawingml/2006/main">
+              <a:graphicData uri="http://schemas.openxmlformats.org/drawingml/2006/picture">
+                <pic:pic xmlns:pic="http://schemas.openxmlformats.org/drawingml/2006/picture">
+                  <pic:nvPicPr>
+                    <pic:cNvPr id="1083509752" name=""/>
+                    <pic:cNvPicPr/>
+                  </pic:nvPicPr>
+                  <pic:blipFill>
+                    <a:blip r:embed="rId24"/>
+                    <a:stretch>
+                      <a:fillRect/>
+                    </a:stretch>
+                  </pic:blipFill>
+                  <pic:spPr>
+                    <a:xfrm>
+                      <a:off x="0" y="0"/>
+                      <a:ext cx="5731510" cy="6263640"/>
+                    </a:xfrm>
+                    <a:prstGeom prst="rect">
+                      <a:avLst/>
+                    </a:prstGeom>
+                  </pic:spPr>
+                </pic:pic>
+              </a:graphicData>
+            </a:graphic>
+          </wp:inline>
+        </w:drawing>
+      </w:r>
+    </w:p>
+    <w:p>
+      <w:pPr>
+        <w:pStyle w:val="ListParagraph"/>
+      </w:pPr>
+    </w:p>
+    <w:p>
+      <w:pPr>
+        <w:pStyle w:val="ListParagraph"/>
+      </w:pPr>
+      <w:r>
+        <w:t>There are 104 duplicate rows in the table and we need to delete it.</w:t>
+      </w:r>
+    </w:p>
+    <w:p>
+      <w:pPr>
+        <w:pStyle w:val="ListParagraph"/>
+      </w:pPr>
+      <w:r>
+        <w:rPr>
+          <w:noProof/>
+        </w:rPr>
+        <w:lastRenderedPageBreak/>
+        <w:drawing>
+          <wp:inline distT="0" distB="0" distL="0" distR="0" wp14:anchorId="7AF7AAC2" wp14:editId="44FFB52D">
+            <wp:extent cx="5731510" cy="5603875"/>
+            <wp:effectExtent l="0" t="0" r="2540" b="0"/>
+            <wp:docPr id="379038282" name="Picture 1"/>
+            <wp:cNvGraphicFramePr>
+              <a:graphicFrameLocks xmlns:a="http://schemas.openxmlformats.org/drawingml/2006/main" noChangeAspect="1"/>
+            </wp:cNvGraphicFramePr>
+            <a:graphic xmlns:a="http://schemas.openxmlformats.org/drawingml/2006/main">
+              <a:graphicData uri="http://schemas.openxmlformats.org/drawingml/2006/picture">
+                <pic:pic xmlns:pic="http://schemas.openxmlformats.org/drawingml/2006/picture">
+                  <pic:nvPicPr>
+                    <pic:cNvPr id="379038282" name=""/>
+                    <pic:cNvPicPr/>
+                  </pic:nvPicPr>
+                  <pic:blipFill>
+                    <a:blip r:embed="rId25"/>
+                    <a:stretch>
+                      <a:fillRect/>
+                    </a:stretch>
+                  </pic:blipFill>
+                  <pic:spPr>
+                    <a:xfrm>
+                      <a:off x="0" y="0"/>
+                      <a:ext cx="5731510" cy="5603875"/>
+                    </a:xfrm>
+                    <a:prstGeom prst="rect">
+                      <a:avLst/>
+                    </a:prstGeom>
+                  </pic:spPr>
+                </pic:pic>
+              </a:graphicData>
+            </a:graphic>
+          </wp:inline>
+        </w:drawing>
+      </w:r>
+    </w:p>
+    <w:p>
+      <w:pPr>
+        <w:pStyle w:val="ListParagraph"/>
+      </w:pPr>
+    </w:p>
+    <w:p>
+      <w:pPr>
+        <w:pStyle w:val="ListParagraph"/>
+      </w:pPr>
+      <w:r>
+        <w:t>Checking if any duplicate values remain:</w:t>
+      </w:r>
+    </w:p>
+    <w:p>
+      <w:pPr>
+        <w:pStyle w:val="ListParagraph"/>
+      </w:pPr>
+      <w:r>
+        <w:rPr>
+          <w:noProof/>
+        </w:rPr>
+        <w:lastRenderedPageBreak/>
+        <w:drawing>
+          <wp:inline distT="0" distB="0" distL="0" distR="0" wp14:anchorId="2AC5B87E" wp14:editId="590E63D2">
+            <wp:extent cx="5731510" cy="4967605"/>
+            <wp:effectExtent l="0" t="0" r="2540" b="4445"/>
+            <wp:docPr id="1477513457" name="Picture 1" descr="A screenshot of a computer&#10;&#10;Description automatically generated"/>
+            <wp:cNvGraphicFramePr>
+              <a:graphicFrameLocks xmlns:a="http://schemas.openxmlformats.org/drawingml/2006/main" noChangeAspect="1"/>
+            </wp:cNvGraphicFramePr>
+            <a:graphic xmlns:a="http://schemas.openxmlformats.org/drawingml/2006/main">
+              <a:graphicData uri="http://schemas.openxmlformats.org/drawingml/2006/picture">
+                <pic:pic xmlns:pic="http://schemas.openxmlformats.org/drawingml/2006/picture">
+                  <pic:nvPicPr>
+                    <pic:cNvPr id="1477513457" name="Picture 1" descr="A screenshot of a computer&#10;&#10;Description automatically generated"/>
+                    <pic:cNvPicPr/>
+                  </pic:nvPicPr>
+                  <pic:blipFill>
+                    <a:blip r:embed="rId26"/>
+                    <a:stretch>
+                      <a:fillRect/>
+                    </a:stretch>
+                  </pic:blipFill>
+                  <pic:spPr>
+                    <a:xfrm>
+                      <a:off x="0" y="0"/>
+                      <a:ext cx="5731510" cy="4967605"/>
+                    </a:xfrm>
+                    <a:prstGeom prst="rect">
+                      <a:avLst/>
+                    </a:prstGeom>
+                  </pic:spPr>
+                </pic:pic>
+              </a:graphicData>
+            </a:graphic>
+          </wp:inline>
+        </w:drawing>
+      </w:r>
+    </w:p>
+    <w:p>
+      <w:pPr>
+        <w:pStyle w:val="ListParagraph"/>
+      </w:pPr>
+      <w:r>
+        <w:t>No duplicate values were found.</w:t>
+      </w:r>
+    </w:p>
+    <w:p>
+      <w:pPr>
+        <w:pStyle w:val="ListParagraph"/>
+      </w:pPr>
+    </w:p>
+    <w:p>
+      <w:pPr>
+        <w:pStyle w:val="ListParagraph"/>
+      </w:pPr>
+    </w:p>
+    <w:p>
+      <w:pPr>
+        <w:pStyle w:val="ListParagraph"/>
+        <w:numPr>
+          <w:ilvl w:val="0"/>
+          <w:numId w:val="3"/>
+        </w:numPr>
+      </w:pPr>
+      <w:r>
         <w:t>Delete Unused Columns</w:t>
       </w:r>
       <w:r>
         <w:t>.</w:t>
+      </w:r>
+    </w:p>
+    <w:p>
+      <w:pPr>
+        <w:pStyle w:val="ListParagraph"/>
+      </w:pPr>
+    </w:p>
+    <w:p>
+      <w:pPr>
+        <w:pStyle w:val="ListParagraph"/>
+      </w:pPr>
+      <w:r>
+        <w:t>We no more require PropertAddress and OwnerAddress columns and can be dropped. However, this is not a good practice to delete raw data in real life.</w:t>
+      </w:r>
+    </w:p>
+    <w:p>
+      <w:pPr>
+        <w:pStyle w:val="ListParagraph"/>
+      </w:pPr>
+    </w:p>
+    <w:p>
+      <w:pPr>
+        <w:pStyle w:val="ListParagraph"/>
+      </w:pPr>
+      <w:r>
+        <w:rPr>
+          <w:noProof/>
+        </w:rPr>
+        <w:drawing>
+          <wp:inline distT="0" distB="0" distL="0" distR="0" wp14:anchorId="23C59666" wp14:editId="2C518CC7">
+            <wp:extent cx="5731510" cy="670560"/>
+            <wp:effectExtent l="0" t="0" r="2540" b="0"/>
+            <wp:docPr id="1642079452" name="Picture 1"/>
+            <wp:cNvGraphicFramePr>
+              <a:graphicFrameLocks xmlns:a="http://schemas.openxmlformats.org/drawingml/2006/main" noChangeAspect="1"/>
+            </wp:cNvGraphicFramePr>
+            <a:graphic xmlns:a="http://schemas.openxmlformats.org/drawingml/2006/main">
+              <a:graphicData uri="http://schemas.openxmlformats.org/drawingml/2006/picture">
+                <pic:pic xmlns:pic="http://schemas.openxmlformats.org/drawingml/2006/picture">
+                  <pic:nvPicPr>
+                    <pic:cNvPr id="1642079452" name=""/>
+                    <pic:cNvPicPr/>
+                  </pic:nvPicPr>
+                  <pic:blipFill>
+                    <a:blip r:embed="rId27"/>
+                    <a:stretch>
+                      <a:fillRect/>
+                    </a:stretch>
+                  </pic:blipFill>
+                  <pic:spPr>
+                    <a:xfrm>
+                      <a:off x="0" y="0"/>
+                      <a:ext cx="5731510" cy="670560"/>
+                    </a:xfrm>
+                    <a:prstGeom prst="rect">
+                      <a:avLst/>
+                    </a:prstGeom>
+                  </pic:spPr>
+                </pic:pic>
+              </a:graphicData>
+            </a:graphic>
+          </wp:inline>
+        </w:drawing>
+      </w:r>
+    </w:p>
+    <w:p>
+      <w:pPr>
+        <w:pStyle w:val="ListParagraph"/>
+      </w:pPr>
+    </w:p>
+    <w:p>
+      <w:pPr>
+        <w:pStyle w:val="ListParagraph"/>
+      </w:pPr>
+      <w:r>
+        <w:rPr>
+          <w:noProof/>
+        </w:rPr>
+        <w:lastRenderedPageBreak/>
+        <w:drawing>
+          <wp:inline distT="0" distB="0" distL="0" distR="0" wp14:anchorId="1E9C1E8D" wp14:editId="4CCD3316">
+            <wp:extent cx="5731510" cy="1846580"/>
+            <wp:effectExtent l="0" t="0" r="2540" b="1270"/>
+            <wp:docPr id="609768847" name="Picture 1" descr="A screenshot of a computer&#10;&#10;Description automatically generated"/>
+            <wp:cNvGraphicFramePr>
+              <a:graphicFrameLocks xmlns:a="http://schemas.openxmlformats.org/drawingml/2006/main" noChangeAspect="1"/>
+            </wp:cNvGraphicFramePr>
+            <a:graphic xmlns:a="http://schemas.openxmlformats.org/drawingml/2006/main">
+              <a:graphicData uri="http://schemas.openxmlformats.org/drawingml/2006/picture">
+                <pic:pic xmlns:pic="http://schemas.openxmlformats.org/drawingml/2006/picture">
+                  <pic:nvPicPr>
+                    <pic:cNvPr id="609768847" name="Picture 1" descr="A screenshot of a computer&#10;&#10;Description automatically generated"/>
+                    <pic:cNvPicPr/>
+                  </pic:nvPicPr>
+                  <pic:blipFill>
+                    <a:blip r:embed="rId28"/>
+                    <a:stretch>
+                      <a:fillRect/>
+                    </a:stretch>
+                  </pic:blipFill>
+                  <pic:spPr>
+                    <a:xfrm>
+                      <a:off x="0" y="0"/>
+                      <a:ext cx="5731510" cy="1846580"/>
+                    </a:xfrm>
+                    <a:prstGeom prst="rect">
+                      <a:avLst/>
+                    </a:prstGeom>
+                  </pic:spPr>
+                </pic:pic>
+              </a:graphicData>
+            </a:graphic>
+          </wp:inline>
+        </w:drawing>
+      </w:r>
+    </w:p>
+    <w:p>
+      <w:pPr>
+        <w:pStyle w:val="ListParagraph"/>
+      </w:pPr>
+      <w:r>
+        <w:t>Checking if the columns exist.</w:t>
+      </w:r>
+    </w:p>
+    <w:p>
+      <w:pPr>
+        <w:pStyle w:val="ListParagraph"/>
+      </w:pPr>
+    </w:p>
+    <w:p>
+      <w:pPr>
+        <w:pStyle w:val="ListParagraph"/>
+      </w:pPr>
+      <w:r>
+        <w:rPr>
+          <w:noProof/>
+        </w:rPr>
+        <w:drawing>
+          <wp:inline distT="0" distB="0" distL="0" distR="0" wp14:anchorId="2E5777DA" wp14:editId="6E6A0411">
+            <wp:extent cx="5731510" cy="1967230"/>
+            <wp:effectExtent l="0" t="0" r="2540" b="0"/>
+            <wp:docPr id="362171073" name="Picture 1" descr="A screenshot of a computer&#10;&#10;Description automatically generated"/>
+            <wp:cNvGraphicFramePr>
+              <a:graphicFrameLocks xmlns:a="http://schemas.openxmlformats.org/drawingml/2006/main" noChangeAspect="1"/>
+            </wp:cNvGraphicFramePr>
+            <a:graphic xmlns:a="http://schemas.openxmlformats.org/drawingml/2006/main">
+              <a:graphicData uri="http://schemas.openxmlformats.org/drawingml/2006/picture">
+                <pic:pic xmlns:pic="http://schemas.openxmlformats.org/drawingml/2006/picture">
+                  <pic:nvPicPr>
+                    <pic:cNvPr id="362171073" name="Picture 1" descr="A screenshot of a computer&#10;&#10;Description automatically generated"/>
+                    <pic:cNvPicPr/>
+                  </pic:nvPicPr>
+                  <pic:blipFill>
+                    <a:blip r:embed="rId29"/>
+                    <a:stretch>
+                      <a:fillRect/>
+                    </a:stretch>
+                  </pic:blipFill>
+                  <pic:spPr>
+                    <a:xfrm>
+                      <a:off x="0" y="0"/>
+                      <a:ext cx="5731510" cy="1967230"/>
+                    </a:xfrm>
+                    <a:prstGeom prst="rect">
+                      <a:avLst/>
+                    </a:prstGeom>
+                  </pic:spPr>
+                </pic:pic>
+              </a:graphicData>
+            </a:graphic>
+          </wp:inline>
+        </w:drawing>
+      </w:r>
+    </w:p>
+    <w:p>
+      <w:pPr>
+        <w:pStyle w:val="ListParagraph"/>
+      </w:pPr>
+    </w:p>
+    <w:p>
+      <w:pPr>
+        <w:pStyle w:val="ListParagraph"/>
+      </w:pPr>
+      <w:r>
+        <w:t>PropertAddress and OwnerAddress columns</w:t>
+      </w:r>
+      <w:r>
+        <w:t xml:space="preserve"> have been dropped from the table.</w:t>
       </w:r>
     </w:p>
     <w:p/>

</xml_diff>